<commit_message>
Functional Safety Concept ready; Technical Safety Concept in progress
</commit_message>
<xml_diff>
--- a/01_SafetyPlan_LaneAssistance.docx
+++ b/01_SafetyPlan_LaneAssistance.docx
@@ -313,7 +313,7 @@
         <w:spacing w:before="480" w:after="180" w:line="240" w:lineRule="auto"/>
         <w:contextualSpacing w:val="0"/>
       </w:pPr>
-      <w:bookmarkStart w:id="7" w:name="_Toc507842728"/>
+      <w:bookmarkStart w:id="7" w:name="_Toc508228839"/>
       <w:r>
         <w:lastRenderedPageBreak/>
         <w:t>Document history</w:t>
@@ -863,7 +863,7 @@
           <w:color w:val="B7B7B7"/>
         </w:rPr>
       </w:pPr>
-      <w:bookmarkStart w:id="9" w:name="_Toc507842729"/>
+      <w:bookmarkStart w:id="9" w:name="_Toc508228840"/>
       <w:r>
         <w:t>Table of Contents</w:t>
       </w:r>
@@ -930,7 +930,7 @@
           <w:r>
             <w:fldChar w:fldCharType="separate"/>
           </w:r>
-          <w:hyperlink w:anchor="_Toc507842728" w:history="1">
+          <w:hyperlink w:anchor="_Toc508228839" w:history="1">
             <w:r>
               <w:rPr>
                 <w:rStyle w:val="Hyperlink"/>
@@ -957,7 +957,7 @@
                 <w:noProof/>
                 <w:webHidden/>
               </w:rPr>
-              <w:instrText xml:space="preserve"> PAGEREF _Toc507842728 \h </w:instrText>
+              <w:instrText xml:space="preserve"> PAGEREF _Toc508228839 \h </w:instrText>
             </w:r>
             <w:r>
               <w:rPr>
@@ -1001,7 +1001,7 @@
               <w:lang w:val="en-US"/>
             </w:rPr>
           </w:pPr>
-          <w:hyperlink w:anchor="_Toc507842729" w:history="1">
+          <w:hyperlink w:anchor="_Toc508228840" w:history="1">
             <w:r>
               <w:rPr>
                 <w:rStyle w:val="Hyperlink"/>
@@ -1028,7 +1028,7 @@
                 <w:noProof/>
                 <w:webHidden/>
               </w:rPr>
-              <w:instrText xml:space="preserve"> PAGEREF _Toc507842729 \h </w:instrText>
+              <w:instrText xml:space="preserve"> PAGEREF _Toc508228840 \h </w:instrText>
             </w:r>
             <w:r>
               <w:rPr>
@@ -1072,7 +1072,7 @@
               <w:lang w:val="en-US"/>
             </w:rPr>
           </w:pPr>
-          <w:hyperlink w:anchor="_Toc507842730" w:history="1">
+          <w:hyperlink w:anchor="_Toc508228841" w:history="1">
             <w:r>
               <w:rPr>
                 <w:rStyle w:val="Hyperlink"/>
@@ -1099,7 +1099,7 @@
                 <w:noProof/>
                 <w:webHidden/>
               </w:rPr>
-              <w:instrText xml:space="preserve"> PAGEREF _Toc507842730 \h </w:instrText>
+              <w:instrText xml:space="preserve"> PAGEREF _Toc508228841 \h </w:instrText>
             </w:r>
             <w:r>
               <w:rPr>
@@ -1143,7 +1143,7 @@
               <w:lang w:val="en-US"/>
             </w:rPr>
           </w:pPr>
-          <w:hyperlink w:anchor="_Toc507842731" w:history="1">
+          <w:hyperlink w:anchor="_Toc508228842" w:history="1">
             <w:r>
               <w:rPr>
                 <w:rStyle w:val="Hyperlink"/>
@@ -1170,7 +1170,7 @@
                 <w:noProof/>
                 <w:webHidden/>
               </w:rPr>
-              <w:instrText xml:space="preserve"> PAGEREF _Toc507842731 \h </w:instrText>
+              <w:instrText xml:space="preserve"> PAGEREF _Toc508228842 \h </w:instrText>
             </w:r>
             <w:r>
               <w:rPr>
@@ -1214,7 +1214,7 @@
               <w:lang w:val="en-US"/>
             </w:rPr>
           </w:pPr>
-          <w:hyperlink w:anchor="_Toc507842732" w:history="1">
+          <w:hyperlink w:anchor="_Toc508228843" w:history="1">
             <w:r>
               <w:rPr>
                 <w:rStyle w:val="Hyperlink"/>
@@ -1241,7 +1241,7 @@
                 <w:noProof/>
                 <w:webHidden/>
               </w:rPr>
-              <w:instrText xml:space="preserve"> PAGEREF _Toc507842732 \h </w:instrText>
+              <w:instrText xml:space="preserve"> PAGEREF _Toc508228843 \h </w:instrText>
             </w:r>
             <w:r>
               <w:rPr>
@@ -1285,7 +1285,7 @@
               <w:lang w:val="en-US"/>
             </w:rPr>
           </w:pPr>
-          <w:hyperlink w:anchor="_Toc507842733" w:history="1">
+          <w:hyperlink w:anchor="_Toc508228844" w:history="1">
             <w:r>
               <w:rPr>
                 <w:rStyle w:val="Hyperlink"/>
@@ -1312,7 +1312,7 @@
                 <w:noProof/>
                 <w:webHidden/>
               </w:rPr>
-              <w:instrText xml:space="preserve"> PAGEREF _Toc507842733 \h </w:instrText>
+              <w:instrText xml:space="preserve"> PAGEREF _Toc508228844 \h </w:instrText>
             </w:r>
             <w:r>
               <w:rPr>
@@ -1356,7 +1356,7 @@
               <w:lang w:val="en-US"/>
             </w:rPr>
           </w:pPr>
-          <w:hyperlink w:anchor="_Toc507842734" w:history="1">
+          <w:hyperlink w:anchor="_Toc508228845" w:history="1">
             <w:r>
               <w:rPr>
                 <w:rStyle w:val="Hyperlink"/>
@@ -1383,7 +1383,7 @@
                 <w:noProof/>
                 <w:webHidden/>
               </w:rPr>
-              <w:instrText xml:space="preserve"> PAGEREF _Toc507842734 \h </w:instrText>
+              <w:instrText xml:space="preserve"> PAGEREF _Toc508228845 \h </w:instrText>
             </w:r>
             <w:r>
               <w:rPr>
@@ -1427,7 +1427,7 @@
               <w:lang w:val="en-US"/>
             </w:rPr>
           </w:pPr>
-          <w:hyperlink w:anchor="_Toc507842735" w:history="1">
+          <w:hyperlink w:anchor="_Toc508228846" w:history="1">
             <w:r>
               <w:rPr>
                 <w:rStyle w:val="Hyperlink"/>
@@ -1454,7 +1454,7 @@
                 <w:noProof/>
                 <w:webHidden/>
               </w:rPr>
-              <w:instrText xml:space="preserve"> PAGEREF _Toc507842735 \h </w:instrText>
+              <w:instrText xml:space="preserve"> PAGEREF _Toc508228846 \h </w:instrText>
             </w:r>
             <w:r>
               <w:rPr>
@@ -1498,7 +1498,7 @@
               <w:lang w:val="en-US"/>
             </w:rPr>
           </w:pPr>
-          <w:hyperlink w:anchor="_Toc507842736" w:history="1">
+          <w:hyperlink w:anchor="_Toc508228847" w:history="1">
             <w:r>
               <w:rPr>
                 <w:rStyle w:val="Hyperlink"/>
@@ -1525,7 +1525,7 @@
                 <w:noProof/>
                 <w:webHidden/>
               </w:rPr>
-              <w:instrText xml:space="preserve"> PAGEREF _Toc507842736 \h </w:instrText>
+              <w:instrText xml:space="preserve"> PAGEREF _Toc508228847 \h </w:instrText>
             </w:r>
             <w:r>
               <w:rPr>
@@ -1569,7 +1569,7 @@
               <w:lang w:val="en-US"/>
             </w:rPr>
           </w:pPr>
-          <w:hyperlink w:anchor="_Toc507842737" w:history="1">
+          <w:hyperlink w:anchor="_Toc508228848" w:history="1">
             <w:r>
               <w:rPr>
                 <w:rStyle w:val="Hyperlink"/>
@@ -1596,7 +1596,7 @@
                 <w:noProof/>
                 <w:webHidden/>
               </w:rPr>
-              <w:instrText xml:space="preserve"> PAGEREF _Toc507842737 \h </w:instrText>
+              <w:instrText xml:space="preserve"> PAGEREF _Toc508228848 \h </w:instrText>
             </w:r>
             <w:r>
               <w:rPr>
@@ -1640,7 +1640,7 @@
               <w:lang w:val="en-US"/>
             </w:rPr>
           </w:pPr>
-          <w:hyperlink w:anchor="_Toc507842738" w:history="1">
+          <w:hyperlink w:anchor="_Toc508228849" w:history="1">
             <w:r>
               <w:rPr>
                 <w:rStyle w:val="Hyperlink"/>
@@ -1667,7 +1667,7 @@
                 <w:noProof/>
                 <w:webHidden/>
               </w:rPr>
-              <w:instrText xml:space="preserve"> PAGEREF _Toc507842738 \h </w:instrText>
+              <w:instrText xml:space="preserve"> PAGEREF _Toc508228849 \h </w:instrText>
             </w:r>
             <w:r>
               <w:rPr>
@@ -1711,7 +1711,7 @@
               <w:lang w:val="en-US"/>
             </w:rPr>
           </w:pPr>
-          <w:hyperlink w:anchor="_Toc507842739" w:history="1">
+          <w:hyperlink w:anchor="_Toc508228850" w:history="1">
             <w:r>
               <w:rPr>
                 <w:rStyle w:val="Hyperlink"/>
@@ -1738,7 +1738,7 @@
                 <w:noProof/>
                 <w:webHidden/>
               </w:rPr>
-              <w:instrText xml:space="preserve"> PAGEREF _Toc507842739 \h </w:instrText>
+              <w:instrText xml:space="preserve"> PAGEREF _Toc508228850 \h </w:instrText>
             </w:r>
             <w:r>
               <w:rPr>
@@ -1782,7 +1782,7 @@
               <w:lang w:val="en-US"/>
             </w:rPr>
           </w:pPr>
-          <w:hyperlink w:anchor="_Toc507842740" w:history="1">
+          <w:hyperlink w:anchor="_Toc508228851" w:history="1">
             <w:r>
               <w:rPr>
                 <w:rStyle w:val="Hyperlink"/>
@@ -1809,7 +1809,7 @@
                 <w:noProof/>
                 <w:webHidden/>
               </w:rPr>
-              <w:instrText xml:space="preserve"> PAGEREF _Toc507842740 \h </w:instrText>
+              <w:instrText xml:space="preserve"> PAGEREF _Toc508228851 \h </w:instrText>
             </w:r>
             <w:r>
               <w:rPr>
@@ -1853,7 +1853,7 @@
               <w:lang w:val="en-US"/>
             </w:rPr>
           </w:pPr>
-          <w:hyperlink w:anchor="_Toc507842741" w:history="1">
+          <w:hyperlink w:anchor="_Toc508228852" w:history="1">
             <w:r>
               <w:rPr>
                 <w:rStyle w:val="Hyperlink"/>
@@ -1880,7 +1880,7 @@
                 <w:noProof/>
                 <w:webHidden/>
               </w:rPr>
-              <w:instrText xml:space="preserve"> PAGEREF _Toc507842741 \h </w:instrText>
+              <w:instrText xml:space="preserve"> PAGEREF _Toc508228852 \h </w:instrText>
             </w:r>
             <w:r>
               <w:rPr>
@@ -1924,7 +1924,7 @@
               <w:lang w:val="en-US"/>
             </w:rPr>
           </w:pPr>
-          <w:hyperlink w:anchor="_Toc507842742" w:history="1">
+          <w:hyperlink w:anchor="_Toc508228853" w:history="1">
             <w:r>
               <w:rPr>
                 <w:rStyle w:val="Hyperlink"/>
@@ -1951,7 +1951,7 @@
                 <w:noProof/>
                 <w:webHidden/>
               </w:rPr>
-              <w:instrText xml:space="preserve"> PAGEREF _Toc507842742 \h </w:instrText>
+              <w:instrText xml:space="preserve"> PAGEREF _Toc508228853 \h </w:instrText>
             </w:r>
             <w:r>
               <w:rPr>
@@ -2036,7 +2036,7 @@
         <w:spacing w:before="480" w:after="180" w:line="240" w:lineRule="auto"/>
         <w:contextualSpacing w:val="0"/>
       </w:pPr>
-      <w:bookmarkStart w:id="10" w:name="_Toc507842730"/>
+      <w:bookmarkStart w:id="10" w:name="_Toc508228841"/>
       <w:r>
         <w:t>Introduction</w:t>
       </w:r>
@@ -2048,7 +2048,7 @@
         <w:pStyle w:val="Heading2"/>
         <w:contextualSpacing w:val="0"/>
       </w:pPr>
-      <w:bookmarkStart w:id="11" w:name="_Toc507842731"/>
+      <w:bookmarkStart w:id="11" w:name="_Toc508228842"/>
       <w:r>
         <w:t>Purpose of the Safety Plan</w:t>
       </w:r>
@@ -2064,7 +2064,7 @@
         <w:pStyle w:val="Heading2"/>
         <w:contextualSpacing w:val="0"/>
       </w:pPr>
-      <w:bookmarkStart w:id="12" w:name="_Toc507842732"/>
+      <w:bookmarkStart w:id="12" w:name="_Toc508228843"/>
       <w:r>
         <w:t>Scope of the Project</w:t>
       </w:r>
@@ -2133,7 +2133,7 @@
         <w:pStyle w:val="Heading2"/>
         <w:contextualSpacing w:val="0"/>
       </w:pPr>
-      <w:bookmarkStart w:id="13" w:name="_Toc507842733"/>
+      <w:bookmarkStart w:id="13" w:name="_Toc508228844"/>
       <w:r>
         <w:t>Deliverables of the Project</w:t>
       </w:r>
@@ -2182,7 +2182,7 @@
         <w:pStyle w:val="Heading1"/>
         <w:contextualSpacing w:val="0"/>
       </w:pPr>
-      <w:bookmarkStart w:id="14" w:name="_Toc507842734"/>
+      <w:bookmarkStart w:id="14" w:name="_Toc508228845"/>
       <w:r>
         <w:t>Item Definition</w:t>
       </w:r>
@@ -2388,7 +2388,7 @@
         <w:pStyle w:val="Heading1"/>
         <w:contextualSpacing w:val="0"/>
       </w:pPr>
-      <w:bookmarkStart w:id="15" w:name="_Toc507842735"/>
+      <w:bookmarkStart w:id="15" w:name="_Toc508228846"/>
       <w:r>
         <w:t>Goals and Measures</w:t>
       </w:r>
@@ -2399,7 +2399,7 @@
         <w:pStyle w:val="Heading2"/>
         <w:contextualSpacing w:val="0"/>
       </w:pPr>
-      <w:bookmarkStart w:id="16" w:name="_Toc507842736"/>
+      <w:bookmarkStart w:id="16" w:name="_Toc508228847"/>
       <w:r>
         <w:t>Goals</w:t>
       </w:r>
@@ -2419,7 +2419,7 @@
         <w:pStyle w:val="Heading2"/>
         <w:contextualSpacing w:val="0"/>
       </w:pPr>
-      <w:bookmarkStart w:id="17" w:name="_Toc507842737"/>
+      <w:bookmarkStart w:id="17" w:name="_Toc508228848"/>
       <w:r>
         <w:t>Measures</w:t>
       </w:r>
@@ -3106,7 +3106,7 @@
         <w:pStyle w:val="Heading1"/>
         <w:contextualSpacing w:val="0"/>
       </w:pPr>
-      <w:bookmarkStart w:id="18" w:name="_Toc507842738"/>
+      <w:bookmarkStart w:id="18" w:name="_Toc508228849"/>
       <w:r>
         <w:lastRenderedPageBreak/>
         <w:t>Safety Culture</w:t>
@@ -3329,7 +3329,7 @@
         <w:pStyle w:val="Heading1"/>
         <w:contextualSpacing w:val="0"/>
       </w:pPr>
-      <w:bookmarkStart w:id="19" w:name="_Toc507842739"/>
+      <w:bookmarkStart w:id="19" w:name="_Toc508228850"/>
       <w:r>
         <w:t>Safety Lifecycle Tailoring</w:t>
       </w:r>
@@ -3458,7 +3458,7 @@
         <w:pStyle w:val="Heading1"/>
         <w:contextualSpacing w:val="0"/>
       </w:pPr>
-      <w:bookmarkStart w:id="20" w:name="_Toc507842740"/>
+      <w:bookmarkStart w:id="20" w:name="_Toc508228851"/>
       <w:r>
         <w:t>Roles</w:t>
       </w:r>
@@ -3783,7 +3783,7 @@
         <w:pStyle w:val="Heading1"/>
         <w:contextualSpacing w:val="0"/>
       </w:pPr>
-      <w:bookmarkStart w:id="21" w:name="_Toc507842741"/>
+      <w:bookmarkStart w:id="21" w:name="_Toc508228852"/>
       <w:r>
         <w:t>Development Interface Agreement</w:t>
       </w:r>
@@ -3921,7 +3921,7 @@
         <w:pStyle w:val="Heading1"/>
         <w:contextualSpacing w:val="0"/>
       </w:pPr>
-      <w:bookmarkStart w:id="22" w:name="_Toc507842742"/>
+      <w:bookmarkStart w:id="22" w:name="_Toc508228853"/>
       <w:r>
         <w:t>Confirmation Measures</w:t>
       </w:r>

</xml_diff>

<commit_message>
All docs ready for initial submission
</commit_message>
<xml_diff>
--- a/01_SafetyPlan_LaneAssistance.docx
+++ b/01_SafetyPlan_LaneAssistance.docx
@@ -194,7 +194,19 @@
         <w:rPr>
           <w:b/>
         </w:rPr>
-        <w:t>0.2</w:t>
+        <w:t>1</w:t>
+      </w:r>
+      <w:r>
+        <w:rPr>
+          <w:b/>
+        </w:rPr>
+        <w:t>.</w:t>
+      </w:r>
+      <w:r>
+        <w:rPr>
+          <w:b/>
+        </w:rPr>
+        <w:t>0</w:t>
       </w:r>
     </w:p>
     <w:p>
@@ -313,7 +325,7 @@
         <w:spacing w:before="480" w:after="180" w:line="240" w:lineRule="auto"/>
         <w:contextualSpacing w:val="0"/>
       </w:pPr>
-      <w:bookmarkStart w:id="7" w:name="_Toc508228839"/>
+      <w:bookmarkStart w:id="7" w:name="_Toc508301353"/>
       <w:r>
         <w:lastRenderedPageBreak/>
         <w:t>Document history</w:t>
@@ -666,27 +678,19 @@
                 <w:szCs w:val="22"/>
               </w:rPr>
             </w:pPr>
-          </w:p>
-        </w:tc>
-        <w:tc>
-          <w:tcPr>
-            <w:tcW w:w="1275" w:type="dxa"/>
-          </w:tcPr>
-          <w:p>
-            <w:pPr>
-              <w:widowControl w:val="0"/>
-              <w:contextualSpacing w:val="0"/>
+            <w:r>
               <w:rPr>
                 <w:rFonts w:ascii="Calibri" w:eastAsia="Calibri" w:hAnsi="Calibri" w:cs="Calibri"/>
                 <w:sz w:val="22"/>
                 <w:szCs w:val="22"/>
               </w:rPr>
-            </w:pPr>
-          </w:p>
-        </w:tc>
-        <w:tc>
-          <w:tcPr>
-            <w:tcW w:w="2100" w:type="dxa"/>
+              <w:t>3/8/18</w:t>
+            </w:r>
+          </w:p>
+        </w:tc>
+        <w:tc>
+          <w:tcPr>
+            <w:tcW w:w="1275" w:type="dxa"/>
           </w:tcPr>
           <w:p>
             <w:pPr>
@@ -698,22 +702,62 @@
                 <w:szCs w:val="22"/>
               </w:rPr>
             </w:pPr>
-          </w:p>
-        </w:tc>
-        <w:tc>
-          <w:tcPr>
-            <w:tcW w:w="4785" w:type="dxa"/>
-          </w:tcPr>
-          <w:p>
-            <w:pPr>
-              <w:widowControl w:val="0"/>
-              <w:contextualSpacing w:val="0"/>
+            <w:r>
               <w:rPr>
                 <w:rFonts w:ascii="Calibri" w:eastAsia="Calibri" w:hAnsi="Calibri" w:cs="Calibri"/>
                 <w:sz w:val="22"/>
                 <w:szCs w:val="22"/>
               </w:rPr>
-            </w:pPr>
+              <w:t>1.0</w:t>
+            </w:r>
+          </w:p>
+        </w:tc>
+        <w:tc>
+          <w:tcPr>
+            <w:tcW w:w="2100" w:type="dxa"/>
+          </w:tcPr>
+          <w:p>
+            <w:pPr>
+              <w:widowControl w:val="0"/>
+              <w:contextualSpacing w:val="0"/>
+              <w:rPr>
+                <w:rFonts w:ascii="Calibri" w:eastAsia="Calibri" w:hAnsi="Calibri" w:cs="Calibri"/>
+                <w:sz w:val="22"/>
+                <w:szCs w:val="22"/>
+              </w:rPr>
+            </w:pPr>
+            <w:r>
+              <w:rPr>
+                <w:rFonts w:ascii="Calibri" w:eastAsia="Calibri" w:hAnsi="Calibri" w:cs="Calibri"/>
+                <w:sz w:val="22"/>
+                <w:szCs w:val="22"/>
+              </w:rPr>
+              <w:t>Ken Overholt</w:t>
+            </w:r>
+          </w:p>
+        </w:tc>
+        <w:tc>
+          <w:tcPr>
+            <w:tcW w:w="4785" w:type="dxa"/>
+          </w:tcPr>
+          <w:p>
+            <w:pPr>
+              <w:widowControl w:val="0"/>
+              <w:contextualSpacing w:val="0"/>
+              <w:rPr>
+                <w:rFonts w:ascii="Calibri" w:eastAsia="Calibri" w:hAnsi="Calibri" w:cs="Calibri"/>
+                <w:sz w:val="22"/>
+                <w:szCs w:val="22"/>
+              </w:rPr>
+            </w:pPr>
+            <w:r>
+              <w:rPr>
+                <w:rFonts w:ascii="Calibri" w:eastAsia="Calibri" w:hAnsi="Calibri" w:cs="Calibri"/>
+                <w:sz w:val="22"/>
+                <w:szCs w:val="22"/>
+              </w:rPr>
+              <w:t>Final Release</w:t>
+            </w:r>
           </w:p>
         </w:tc>
       </w:tr>
@@ -863,7 +907,7 @@
           <w:color w:val="B7B7B7"/>
         </w:rPr>
       </w:pPr>
-      <w:bookmarkStart w:id="9" w:name="_Toc508228840"/>
+      <w:bookmarkStart w:id="9" w:name="_Toc508301354"/>
       <w:r>
         <w:t>Table of Contents</w:t>
       </w:r>
@@ -930,7 +974,7 @@
           <w:r>
             <w:fldChar w:fldCharType="separate"/>
           </w:r>
-          <w:hyperlink w:anchor="_Toc508228839" w:history="1">
+          <w:hyperlink w:anchor="_Toc508301353" w:history="1">
             <w:r>
               <w:rPr>
                 <w:rStyle w:val="Hyperlink"/>
@@ -957,7 +1001,7 @@
                 <w:noProof/>
                 <w:webHidden/>
               </w:rPr>
-              <w:instrText xml:space="preserve"> PAGEREF _Toc508228839 \h </w:instrText>
+              <w:instrText xml:space="preserve"> PAGEREF _Toc508301353 \h </w:instrText>
             </w:r>
             <w:r>
               <w:rPr>
@@ -1001,7 +1045,7 @@
               <w:lang w:val="en-US"/>
             </w:rPr>
           </w:pPr>
-          <w:hyperlink w:anchor="_Toc508228840" w:history="1">
+          <w:hyperlink w:anchor="_Toc508301354" w:history="1">
             <w:r>
               <w:rPr>
                 <w:rStyle w:val="Hyperlink"/>
@@ -1028,7 +1072,7 @@
                 <w:noProof/>
                 <w:webHidden/>
               </w:rPr>
-              <w:instrText xml:space="preserve"> PAGEREF _Toc508228840 \h </w:instrText>
+              <w:instrText xml:space="preserve"> PAGEREF _Toc508301354 \h </w:instrText>
             </w:r>
             <w:r>
               <w:rPr>
@@ -1072,7 +1116,7 @@
               <w:lang w:val="en-US"/>
             </w:rPr>
           </w:pPr>
-          <w:hyperlink w:anchor="_Toc508228841" w:history="1">
+          <w:hyperlink w:anchor="_Toc508301355" w:history="1">
             <w:r>
               <w:rPr>
                 <w:rStyle w:val="Hyperlink"/>
@@ -1099,7 +1143,7 @@
                 <w:noProof/>
                 <w:webHidden/>
               </w:rPr>
-              <w:instrText xml:space="preserve"> PAGEREF _Toc508228841 \h </w:instrText>
+              <w:instrText xml:space="preserve"> PAGEREF _Toc508301355 \h </w:instrText>
             </w:r>
             <w:r>
               <w:rPr>
@@ -1143,7 +1187,7 @@
               <w:lang w:val="en-US"/>
             </w:rPr>
           </w:pPr>
-          <w:hyperlink w:anchor="_Toc508228842" w:history="1">
+          <w:hyperlink w:anchor="_Toc508301356" w:history="1">
             <w:r>
               <w:rPr>
                 <w:rStyle w:val="Hyperlink"/>
@@ -1170,7 +1214,7 @@
                 <w:noProof/>
                 <w:webHidden/>
               </w:rPr>
-              <w:instrText xml:space="preserve"> PAGEREF _Toc508228842 \h </w:instrText>
+              <w:instrText xml:space="preserve"> PAGEREF _Toc508301356 \h </w:instrText>
             </w:r>
             <w:r>
               <w:rPr>
@@ -1214,7 +1258,7 @@
               <w:lang w:val="en-US"/>
             </w:rPr>
           </w:pPr>
-          <w:hyperlink w:anchor="_Toc508228843" w:history="1">
+          <w:hyperlink w:anchor="_Toc508301357" w:history="1">
             <w:r>
               <w:rPr>
                 <w:rStyle w:val="Hyperlink"/>
@@ -1241,7 +1285,7 @@
                 <w:noProof/>
                 <w:webHidden/>
               </w:rPr>
-              <w:instrText xml:space="preserve"> PAGEREF _Toc508228843 \h </w:instrText>
+              <w:instrText xml:space="preserve"> PAGEREF _Toc508301357 \h </w:instrText>
             </w:r>
             <w:r>
               <w:rPr>
@@ -1285,7 +1329,7 @@
               <w:lang w:val="en-US"/>
             </w:rPr>
           </w:pPr>
-          <w:hyperlink w:anchor="_Toc508228844" w:history="1">
+          <w:hyperlink w:anchor="_Toc508301358" w:history="1">
             <w:r>
               <w:rPr>
                 <w:rStyle w:val="Hyperlink"/>
@@ -1312,7 +1356,7 @@
                 <w:noProof/>
                 <w:webHidden/>
               </w:rPr>
-              <w:instrText xml:space="preserve"> PAGEREF _Toc508228844 \h </w:instrText>
+              <w:instrText xml:space="preserve"> PAGEREF _Toc508301358 \h </w:instrText>
             </w:r>
             <w:r>
               <w:rPr>
@@ -1356,7 +1400,7 @@
               <w:lang w:val="en-US"/>
             </w:rPr>
           </w:pPr>
-          <w:hyperlink w:anchor="_Toc508228845" w:history="1">
+          <w:hyperlink w:anchor="_Toc508301359" w:history="1">
             <w:r>
               <w:rPr>
                 <w:rStyle w:val="Hyperlink"/>
@@ -1383,7 +1427,7 @@
                 <w:noProof/>
                 <w:webHidden/>
               </w:rPr>
-              <w:instrText xml:space="preserve"> PAGEREF _Toc508228845 \h </w:instrText>
+              <w:instrText xml:space="preserve"> PAGEREF _Toc508301359 \h </w:instrText>
             </w:r>
             <w:r>
               <w:rPr>
@@ -1427,7 +1471,7 @@
               <w:lang w:val="en-US"/>
             </w:rPr>
           </w:pPr>
-          <w:hyperlink w:anchor="_Toc508228846" w:history="1">
+          <w:hyperlink w:anchor="_Toc508301360" w:history="1">
             <w:r>
               <w:rPr>
                 <w:rStyle w:val="Hyperlink"/>
@@ -1454,7 +1498,7 @@
                 <w:noProof/>
                 <w:webHidden/>
               </w:rPr>
-              <w:instrText xml:space="preserve"> PAGEREF _Toc508228846 \h </w:instrText>
+              <w:instrText xml:space="preserve"> PAGEREF _Toc508301360 \h </w:instrText>
             </w:r>
             <w:r>
               <w:rPr>
@@ -1498,7 +1542,7 @@
               <w:lang w:val="en-US"/>
             </w:rPr>
           </w:pPr>
-          <w:hyperlink w:anchor="_Toc508228847" w:history="1">
+          <w:hyperlink w:anchor="_Toc508301361" w:history="1">
             <w:r>
               <w:rPr>
                 <w:rStyle w:val="Hyperlink"/>
@@ -1525,7 +1569,7 @@
                 <w:noProof/>
                 <w:webHidden/>
               </w:rPr>
-              <w:instrText xml:space="preserve"> PAGEREF _Toc508228847 \h </w:instrText>
+              <w:instrText xml:space="preserve"> PAGEREF _Toc508301361 \h </w:instrText>
             </w:r>
             <w:r>
               <w:rPr>
@@ -1569,7 +1613,7 @@
               <w:lang w:val="en-US"/>
             </w:rPr>
           </w:pPr>
-          <w:hyperlink w:anchor="_Toc508228848" w:history="1">
+          <w:hyperlink w:anchor="_Toc508301362" w:history="1">
             <w:r>
               <w:rPr>
                 <w:rStyle w:val="Hyperlink"/>
@@ -1596,7 +1640,7 @@
                 <w:noProof/>
                 <w:webHidden/>
               </w:rPr>
-              <w:instrText xml:space="preserve"> PAGEREF _Toc508228848 \h </w:instrText>
+              <w:instrText xml:space="preserve"> PAGEREF _Toc508301362 \h </w:instrText>
             </w:r>
             <w:r>
               <w:rPr>
@@ -1640,7 +1684,7 @@
               <w:lang w:val="en-US"/>
             </w:rPr>
           </w:pPr>
-          <w:hyperlink w:anchor="_Toc508228849" w:history="1">
+          <w:hyperlink w:anchor="_Toc508301363" w:history="1">
             <w:r>
               <w:rPr>
                 <w:rStyle w:val="Hyperlink"/>
@@ -1667,7 +1711,7 @@
                 <w:noProof/>
                 <w:webHidden/>
               </w:rPr>
-              <w:instrText xml:space="preserve"> PAGEREF _Toc508228849 \h </w:instrText>
+              <w:instrText xml:space="preserve"> PAGEREF _Toc508301363 \h </w:instrText>
             </w:r>
             <w:r>
               <w:rPr>
@@ -1711,7 +1755,7 @@
               <w:lang w:val="en-US"/>
             </w:rPr>
           </w:pPr>
-          <w:hyperlink w:anchor="_Toc508228850" w:history="1">
+          <w:hyperlink w:anchor="_Toc508301364" w:history="1">
             <w:r>
               <w:rPr>
                 <w:rStyle w:val="Hyperlink"/>
@@ -1738,7 +1782,7 @@
                 <w:noProof/>
                 <w:webHidden/>
               </w:rPr>
-              <w:instrText xml:space="preserve"> PAGEREF _Toc508228850 \h </w:instrText>
+              <w:instrText xml:space="preserve"> PAGEREF _Toc508301364 \h </w:instrText>
             </w:r>
             <w:r>
               <w:rPr>
@@ -1782,7 +1826,7 @@
               <w:lang w:val="en-US"/>
             </w:rPr>
           </w:pPr>
-          <w:hyperlink w:anchor="_Toc508228851" w:history="1">
+          <w:hyperlink w:anchor="_Toc508301365" w:history="1">
             <w:r>
               <w:rPr>
                 <w:rStyle w:val="Hyperlink"/>
@@ -1809,7 +1853,7 @@
                 <w:noProof/>
                 <w:webHidden/>
               </w:rPr>
-              <w:instrText xml:space="preserve"> PAGEREF _Toc508228851 \h </w:instrText>
+              <w:instrText xml:space="preserve"> PAGEREF _Toc508301365 \h </w:instrText>
             </w:r>
             <w:r>
               <w:rPr>
@@ -1853,7 +1897,7 @@
               <w:lang w:val="en-US"/>
             </w:rPr>
           </w:pPr>
-          <w:hyperlink w:anchor="_Toc508228852" w:history="1">
+          <w:hyperlink w:anchor="_Toc508301366" w:history="1">
             <w:r>
               <w:rPr>
                 <w:rStyle w:val="Hyperlink"/>
@@ -1880,7 +1924,7 @@
                 <w:noProof/>
                 <w:webHidden/>
               </w:rPr>
-              <w:instrText xml:space="preserve"> PAGEREF _Toc508228852 \h </w:instrText>
+              <w:instrText xml:space="preserve"> PAGEREF _Toc508301366 \h </w:instrText>
             </w:r>
             <w:r>
               <w:rPr>
@@ -1924,7 +1968,7 @@
               <w:lang w:val="en-US"/>
             </w:rPr>
           </w:pPr>
-          <w:hyperlink w:anchor="_Toc508228853" w:history="1">
+          <w:hyperlink w:anchor="_Toc508301367" w:history="1">
             <w:r>
               <w:rPr>
                 <w:rStyle w:val="Hyperlink"/>
@@ -1951,7 +1995,7 @@
                 <w:noProof/>
                 <w:webHidden/>
               </w:rPr>
-              <w:instrText xml:space="preserve"> PAGEREF _Toc508228853 \h </w:instrText>
+              <w:instrText xml:space="preserve"> PAGEREF _Toc508301367 \h </w:instrText>
             </w:r>
             <w:r>
               <w:rPr>
@@ -2036,7 +2080,7 @@
         <w:spacing w:before="480" w:after="180" w:line="240" w:lineRule="auto"/>
         <w:contextualSpacing w:val="0"/>
       </w:pPr>
-      <w:bookmarkStart w:id="10" w:name="_Toc508228841"/>
+      <w:bookmarkStart w:id="10" w:name="_Toc508301355"/>
       <w:r>
         <w:t>Introduction</w:t>
       </w:r>
@@ -2048,7 +2092,7 @@
         <w:pStyle w:val="Heading2"/>
         <w:contextualSpacing w:val="0"/>
       </w:pPr>
-      <w:bookmarkStart w:id="11" w:name="_Toc508228842"/>
+      <w:bookmarkStart w:id="11" w:name="_Toc508301356"/>
       <w:r>
         <w:t>Purpose of the Safety Plan</w:t>
       </w:r>
@@ -2064,7 +2108,7 @@
         <w:pStyle w:val="Heading2"/>
         <w:contextualSpacing w:val="0"/>
       </w:pPr>
-      <w:bookmarkStart w:id="12" w:name="_Toc508228843"/>
+      <w:bookmarkStart w:id="12" w:name="_Toc508301357"/>
       <w:r>
         <w:t>Scope of the Project</w:t>
       </w:r>
@@ -2133,7 +2177,7 @@
         <w:pStyle w:val="Heading2"/>
         <w:contextualSpacing w:val="0"/>
       </w:pPr>
-      <w:bookmarkStart w:id="13" w:name="_Toc508228844"/>
+      <w:bookmarkStart w:id="13" w:name="_Toc508301358"/>
       <w:r>
         <w:t>Deliverables of the Project</w:t>
       </w:r>
@@ -2182,7 +2226,7 @@
         <w:pStyle w:val="Heading1"/>
         <w:contextualSpacing w:val="0"/>
       </w:pPr>
-      <w:bookmarkStart w:id="14" w:name="_Toc508228845"/>
+      <w:bookmarkStart w:id="14" w:name="_Toc508301359"/>
       <w:r>
         <w:t>Item Definition</w:t>
       </w:r>
@@ -2388,7 +2432,7 @@
         <w:pStyle w:val="Heading1"/>
         <w:contextualSpacing w:val="0"/>
       </w:pPr>
-      <w:bookmarkStart w:id="15" w:name="_Toc508228846"/>
+      <w:bookmarkStart w:id="15" w:name="_Toc508301360"/>
       <w:r>
         <w:t>Goals and Measures</w:t>
       </w:r>
@@ -2399,7 +2443,7 @@
         <w:pStyle w:val="Heading2"/>
         <w:contextualSpacing w:val="0"/>
       </w:pPr>
-      <w:bookmarkStart w:id="16" w:name="_Toc508228847"/>
+      <w:bookmarkStart w:id="16" w:name="_Toc508301361"/>
       <w:r>
         <w:t>Goals</w:t>
       </w:r>
@@ -2419,7 +2463,7 @@
         <w:pStyle w:val="Heading2"/>
         <w:contextualSpacing w:val="0"/>
       </w:pPr>
-      <w:bookmarkStart w:id="17" w:name="_Toc508228848"/>
+      <w:bookmarkStart w:id="17" w:name="_Toc508301362"/>
       <w:r>
         <w:t>Measures</w:t>
       </w:r>
@@ -3106,7 +3150,7 @@
         <w:pStyle w:val="Heading1"/>
         <w:contextualSpacing w:val="0"/>
       </w:pPr>
-      <w:bookmarkStart w:id="18" w:name="_Toc508228849"/>
+      <w:bookmarkStart w:id="18" w:name="_Toc508301363"/>
       <w:r>
         <w:lastRenderedPageBreak/>
         <w:t>Safety Culture</w:t>
@@ -3329,7 +3373,7 @@
         <w:pStyle w:val="Heading1"/>
         <w:contextualSpacing w:val="0"/>
       </w:pPr>
-      <w:bookmarkStart w:id="19" w:name="_Toc508228850"/>
+      <w:bookmarkStart w:id="19" w:name="_Toc508301364"/>
       <w:r>
         <w:t>Safety Lifecycle Tailoring</w:t>
       </w:r>
@@ -3458,7 +3502,7 @@
         <w:pStyle w:val="Heading1"/>
         <w:contextualSpacing w:val="0"/>
       </w:pPr>
-      <w:bookmarkStart w:id="20" w:name="_Toc508228851"/>
+      <w:bookmarkStart w:id="20" w:name="_Toc508301365"/>
       <w:r>
         <w:t>Roles</w:t>
       </w:r>
@@ -3783,7 +3827,7 @@
         <w:pStyle w:val="Heading1"/>
         <w:contextualSpacing w:val="0"/>
       </w:pPr>
-      <w:bookmarkStart w:id="21" w:name="_Toc508228852"/>
+      <w:bookmarkStart w:id="21" w:name="_Toc508301366"/>
       <w:r>
         <w:t>Development Interface Agreement</w:t>
       </w:r>
@@ -3921,7 +3965,7 @@
         <w:pStyle w:val="Heading1"/>
         <w:contextualSpacing w:val="0"/>
       </w:pPr>
-      <w:bookmarkStart w:id="22" w:name="_Toc508228853"/>
+      <w:bookmarkStart w:id="22" w:name="_Toc508301367"/>
       <w:r>
         <w:t>Confirmation Measures</w:t>
       </w:r>

</xml_diff>